<commit_message>
Fix to designed agent
100% win rate as long as the agent is maxPlayer
</commit_message>
<xml_diff>
--- a/Report 2.docx
+++ b/Report 2.docx
@@ -5,16 +5,95 @@
     <w:p>
       <w:pPr>
         <w:jc w:val="center"/>
-      </w:pPr>
-      <w:r>
+        <w:rPr>
+          <w:b/>
+          <w:sz w:val="36"/>
+        </w:rPr>
+      </w:pPr>
+    </w:p>
+    <w:p>
+      <w:pPr>
+        <w:jc w:val="center"/>
+        <w:rPr>
+          <w:b/>
+          <w:sz w:val="36"/>
+        </w:rPr>
+      </w:pPr>
+    </w:p>
+    <w:p>
+      <w:pPr>
+        <w:jc w:val="center"/>
+        <w:rPr>
+          <w:b/>
+          <w:sz w:val="36"/>
+        </w:rPr>
+      </w:pPr>
+    </w:p>
+    <w:p>
+      <w:pPr>
+        <w:jc w:val="center"/>
+        <w:rPr>
+          <w:b/>
+          <w:sz w:val="36"/>
+        </w:rPr>
+      </w:pPr>
+    </w:p>
+    <w:p>
+      <w:pPr>
+        <w:jc w:val="center"/>
+        <w:rPr>
+          <w:b/>
+          <w:sz w:val="36"/>
+        </w:rPr>
+      </w:pPr>
+    </w:p>
+    <w:p>
+      <w:pPr>
+        <w:jc w:val="center"/>
+        <w:rPr>
+          <w:b/>
+          <w:sz w:val="36"/>
+        </w:rPr>
+      </w:pPr>
+    </w:p>
+    <w:p>
+      <w:pPr>
+        <w:jc w:val="center"/>
+        <w:rPr>
+          <w:b/>
+          <w:sz w:val="36"/>
+        </w:rPr>
+      </w:pPr>
+    </w:p>
+    <w:p>
+      <w:pPr>
+        <w:jc w:val="center"/>
+        <w:rPr>
+          <w:b/>
+          <w:sz w:val="36"/>
+        </w:rPr>
+      </w:pPr>
+      <w:r>
+        <w:rPr>
+          <w:b/>
+          <w:sz w:val="36"/>
+        </w:rPr>
         <w:t>CS440/ECE448 Spring 2019</w:t>
       </w:r>
     </w:p>
     <w:p>
       <w:pPr>
         <w:jc w:val="center"/>
-      </w:pPr>
-      <w:r>
+        <w:rPr>
+          <w:b/>
+          <w:sz w:val="36"/>
+        </w:rPr>
+      </w:pPr>
+      <w:r>
+        <w:rPr>
+          <w:b/>
+          <w:sz w:val="36"/>
+        </w:rPr>
         <w:t>Homework 2: Planning, Games</w:t>
       </w:r>
     </w:p>
@@ -32,28 +111,73 @@
       <w:pPr>
         <w:jc w:val="center"/>
       </w:pPr>
+    </w:p>
+    <w:p>
+      <w:pPr>
+        <w:jc w:val="center"/>
+      </w:pPr>
+    </w:p>
+    <w:p>
+      <w:pPr>
+        <w:jc w:val="center"/>
+      </w:pPr>
+    </w:p>
+    <w:p>
+      <w:pPr>
+        <w:jc w:val="center"/>
+      </w:pPr>
+    </w:p>
+    <w:p>
+      <w:pPr>
+        <w:jc w:val="center"/>
+      </w:pPr>
+      <w:bookmarkStart w:id="0" w:name="_GoBack"/>
+      <w:bookmarkEnd w:id="0"/>
+    </w:p>
+    <w:p>
+      <w:pPr>
+        <w:jc w:val="center"/>
+      </w:pPr>
+    </w:p>
+    <w:p>
+      <w:pPr>
+        <w:spacing w:after="0"/>
+        <w:jc w:val="center"/>
+      </w:pPr>
+      <w:r>
+        <w:t>Eric Cao</w:t>
+      </w:r>
+    </w:p>
+    <w:p>
+      <w:pPr>
+        <w:spacing w:after="0"/>
+        <w:jc w:val="center"/>
+      </w:pPr>
+      <w:r>
+        <w:t>David Choo</w:t>
+      </w:r>
+      <w:r>
+        <w:t xml:space="preserve"> </w:t>
+      </w:r>
+    </w:p>
+    <w:p>
+      <w:pPr>
+        <w:spacing w:after="0"/>
+        <w:jc w:val="center"/>
+      </w:pPr>
       <w:r>
         <w:t>William Zhang</w:t>
       </w:r>
     </w:p>
     <w:p>
       <w:pPr>
-        <w:jc w:val="center"/>
-      </w:pPr>
-      <w:r>
-        <w:t>Eric Cao</w:t>
-      </w:r>
-    </w:p>
-    <w:p>
-      <w:pPr>
-        <w:jc w:val="center"/>
-      </w:pPr>
-      <w:r>
-        <w:t>David Choo</w:t>
-      </w:r>
-    </w:p>
-    <w:p>
-      <w:pPr>
+        <w:spacing w:after="0"/>
+        <w:jc w:val="center"/>
+      </w:pPr>
+    </w:p>
+    <w:p>
+      <w:pPr>
+        <w:spacing w:after="0"/>
         <w:jc w:val="center"/>
       </w:pPr>
       <w:r>
@@ -62,6 +186,7 @@
     </w:p>
     <w:p>
       <w:pPr>
+        <w:spacing w:after="0"/>
         <w:jc w:val="center"/>
       </w:pPr>
       <w:r>
@@ -336,10 +461,7 @@
       </w:r>
     </w:p>
     <w:p/>
-    <w:p>
-      <w:bookmarkStart w:id="0" w:name="_GoBack"/>
-      <w:bookmarkEnd w:id="0"/>
-    </w:p>
+    <w:p/>
     <w:p/>
     <w:p/>
     <w:p>
@@ -412,6 +534,94 @@
             </a:graphic>
           </wp:inline>
         </w:drawing>
+      </w:r>
+    </w:p>
+    <w:p>
+      <w:r>
+        <w:br w:type="page"/>
+      </w:r>
+    </w:p>
+    <w:p>
+      <w:pPr>
+        <w:rPr>
+          <w:sz w:val="32"/>
+        </w:rPr>
+      </w:pPr>
+      <w:r>
+        <w:rPr>
+          <w:b/>
+          <w:sz w:val="32"/>
+        </w:rPr>
+        <w:lastRenderedPageBreak/>
+        <w:t xml:space="preserve">Section III: </w:t>
+      </w:r>
+      <w:r>
+        <w:rPr>
+          <w:sz w:val="32"/>
+        </w:rPr>
+        <w:t>Ultimate Tic-Tac-Toe vs Designed Agent</w:t>
+      </w:r>
+    </w:p>
+    <w:p>
+      <w:pPr>
+        <w:rPr>
+          <w:sz w:val="32"/>
+        </w:rPr>
+      </w:pPr>
+      <w:r>
+        <w:rPr>
+          <w:sz w:val="32"/>
+        </w:rPr>
+        <w:br w:type="page"/>
+      </w:r>
+    </w:p>
+    <w:p>
+      <w:pPr>
+        <w:rPr>
+          <w:sz w:val="32"/>
+        </w:rPr>
+      </w:pPr>
+      <w:r>
+        <w:rPr>
+          <w:b/>
+          <w:sz w:val="32"/>
+        </w:rPr>
+        <w:lastRenderedPageBreak/>
+        <w:t xml:space="preserve">Section IV: </w:t>
+      </w:r>
+      <w:r>
+        <w:rPr>
+          <w:sz w:val="32"/>
+        </w:rPr>
+        <w:t>Ultimate Tic-Tac-Toe vs Human</w:t>
+      </w:r>
+    </w:p>
+    <w:p>
+      <w:pPr>
+        <w:rPr>
+          <w:sz w:val="32"/>
+        </w:rPr>
+      </w:pPr>
+      <w:r>
+        <w:rPr>
+          <w:sz w:val="32"/>
+        </w:rPr>
+        <w:br w:type="page"/>
+      </w:r>
+    </w:p>
+    <w:p>
+      <w:pPr>
+        <w:rPr>
+          <w:sz w:val="32"/>
+        </w:rPr>
+      </w:pPr>
+      <w:r>
+        <w:rPr>
+          <w:b/>
+          <w:sz w:val="32"/>
+        </w:rPr>
+        <w:lastRenderedPageBreak/>
+        <w:t>Statement of Contribution:</w:t>
       </w:r>
     </w:p>
     <w:p/>
@@ -826,7 +1036,6 @@
   <w:style w:type="character" w:default="1" w:styleId="DefaultParagraphFont">
     <w:name w:val="Default Paragraph Font"/>
     <w:uiPriority w:val="1"/>
-    <w:semiHidden/>
     <w:unhideWhenUsed/>
   </w:style>
   <w:style w:type="table" w:default="1" w:styleId="TableNormal">

</xml_diff>

<commit_message>
Updates to report and scoring
</commit_message>
<xml_diff>
--- a/Report 2.docx
+++ b/Report 2.docx
@@ -131,8 +131,6 @@
       <w:pPr>
         <w:jc w:val="center"/>
       </w:pPr>
-      <w:bookmarkStart w:id="0" w:name="_GoBack"/>
-      <w:bookmarkEnd w:id="0"/>
     </w:p>
     <w:p>
       <w:pPr>
@@ -563,7 +561,342 @@
       </w:r>
     </w:p>
     <w:p>
-      <w:pPr>
+      <w:r>
+        <w:t xml:space="preserve">Our new evaluation function assigned values to each of the local boards based on the number of empty spaces that would cause the next move to be in the current local board. </w:t>
+      </w:r>
+      <w:r>
+        <w:t>For example, if the agent would must make its current move in the upper left</w:t>
+      </w:r>
+      <w:r>
+        <w:t>-</w:t>
+      </w:r>
+      <w:r>
+        <w:t xml:space="preserve">hand board (board 0), it would assign each </w:t>
+      </w:r>
+      <w:r>
+        <w:t xml:space="preserve">potential move a higher score if it would force the </w:t>
+      </w:r>
+      <w:r>
+        <w:t xml:space="preserve">predefined agent to make its next move in the current board. </w:t>
+      </w:r>
+      <w:r>
+        <w:t xml:space="preserve">Basically, our designed agent knows that it has a higher chance of winning </w:t>
+      </w:r>
+      <w:r>
+        <w:t xml:space="preserve">a local board </w:t>
+      </w:r>
+      <w:r>
+        <w:t>if it can make more moves on the same board repeatedly.</w:t>
+      </w:r>
+      <w:r>
+        <w:t xml:space="preserve"> The remainder of the scoring heuristic was identical to the </w:t>
+      </w:r>
+      <w:r>
+        <w:t xml:space="preserve">predefined </w:t>
+      </w:r>
+      <w:r>
+        <w:t>agents</w:t>
+      </w:r>
+      <w:r>
+        <w:t xml:space="preserve">. </w:t>
+      </w:r>
+    </w:p>
+    <w:p>
+      <w:r>
+        <w:t>Sample Game 1</w:t>
+      </w:r>
+      <w:r>
+        <w:t>:</w:t>
+      </w:r>
+      <w:r>
+        <w:t xml:space="preserve"> Designed</w:t>
+      </w:r>
+      <w:r>
+        <w:t xml:space="preserve"> Agent sta</w:t>
+      </w:r>
+      <w:r>
+        <w:t>rt, Initial board 2</w:t>
+      </w:r>
+    </w:p>
+    <w:p>
+      <w:pPr>
+        <w:jc w:val="center"/>
+        <w:rPr>
+          <w:sz w:val="32"/>
+        </w:rPr>
+      </w:pPr>
+      <w:r>
+        <w:rPr>
+          <w:noProof/>
+        </w:rPr>
+        <w:drawing>
+          <wp:inline distT="0" distB="0" distL="0" distR="0" wp14:anchorId="62332325" wp14:editId="524425C8">
+            <wp:extent cx="3629025" cy="2019300"/>
+            <wp:effectExtent l="0" t="0" r="9525" b="0"/>
+            <wp:docPr id="6" name="Picture 6" descr="https://puu.sh/CRBB0/187c205c8e.png"/>
+            <wp:cNvGraphicFramePr>
+              <a:graphicFrameLocks xmlns:a="http://schemas.openxmlformats.org/drawingml/2006/main" noChangeAspect="1"/>
+            </wp:cNvGraphicFramePr>
+            <a:graphic xmlns:a="http://schemas.openxmlformats.org/drawingml/2006/main">
+              <a:graphicData uri="http://schemas.openxmlformats.org/drawingml/2006/picture">
+                <pic:pic xmlns:pic="http://schemas.openxmlformats.org/drawingml/2006/picture">
+                  <pic:nvPicPr>
+                    <pic:cNvPr id="0" name="Picture 11" descr="https://puu.sh/CRBB0/187c205c8e.png"/>
+                    <pic:cNvPicPr>
+                      <a:picLocks noChangeAspect="1" noChangeArrowheads="1"/>
+                    </pic:cNvPicPr>
+                  </pic:nvPicPr>
+                  <pic:blipFill>
+                    <a:blip r:embed="rId8">
+                      <a:extLst>
+                        <a:ext uri="{28A0092B-C50C-407E-A947-70E740481C1C}">
+                          <a14:useLocalDpi xmlns:a14="http://schemas.microsoft.com/office/drawing/2010/main" val="0"/>
+                        </a:ext>
+                      </a:extLst>
+                    </a:blip>
+                    <a:srcRect/>
+                    <a:stretch>
+                      <a:fillRect/>
+                    </a:stretch>
+                  </pic:blipFill>
+                  <pic:spPr bwMode="auto">
+                    <a:xfrm>
+                      <a:off x="0" y="0"/>
+                      <a:ext cx="3629025" cy="2019300"/>
+                    </a:xfrm>
+                    <a:prstGeom prst="rect">
+                      <a:avLst/>
+                    </a:prstGeom>
+                    <a:noFill/>
+                    <a:ln>
+                      <a:noFill/>
+                    </a:ln>
+                  </pic:spPr>
+                </pic:pic>
+              </a:graphicData>
+            </a:graphic>
+          </wp:inline>
+        </w:drawing>
+      </w:r>
+    </w:p>
+    <w:p>
+      <w:r>
+        <w:t>Sample Game 2:</w:t>
+      </w:r>
+      <w:r>
+        <w:t xml:space="preserve"> </w:t>
+      </w:r>
+      <w:r>
+        <w:t xml:space="preserve">Designed </w:t>
+      </w:r>
+      <w:r>
+        <w:t>Agent start, initial board 1</w:t>
+      </w:r>
+    </w:p>
+    <w:p>
+      <w:pPr>
+        <w:jc w:val="center"/>
+      </w:pPr>
+      <w:r>
+        <w:rPr>
+          <w:noProof/>
+        </w:rPr>
+        <w:drawing>
+          <wp:inline distT="0" distB="0" distL="0" distR="0" wp14:anchorId="5C0AF798" wp14:editId="0CD0DF2E">
+            <wp:extent cx="4238625" cy="2162175"/>
+            <wp:effectExtent l="0" t="0" r="9525" b="9525"/>
+            <wp:docPr id="7" name="Picture 7" descr="https://puu.sh/CRBEp/d088dec4cc.png"/>
+            <wp:cNvGraphicFramePr>
+              <a:graphicFrameLocks xmlns:a="http://schemas.openxmlformats.org/drawingml/2006/main" noChangeAspect="1"/>
+            </wp:cNvGraphicFramePr>
+            <a:graphic xmlns:a="http://schemas.openxmlformats.org/drawingml/2006/main">
+              <a:graphicData uri="http://schemas.openxmlformats.org/drawingml/2006/picture">
+                <pic:pic xmlns:pic="http://schemas.openxmlformats.org/drawingml/2006/picture">
+                  <pic:nvPicPr>
+                    <pic:cNvPr id="0" name="Picture 13" descr="https://puu.sh/CRBEp/d088dec4cc.png"/>
+                    <pic:cNvPicPr>
+                      <a:picLocks noChangeAspect="1" noChangeArrowheads="1"/>
+                    </pic:cNvPicPr>
+                  </pic:nvPicPr>
+                  <pic:blipFill>
+                    <a:blip r:embed="rId9">
+                      <a:extLst>
+                        <a:ext uri="{28A0092B-C50C-407E-A947-70E740481C1C}">
+                          <a14:useLocalDpi xmlns:a14="http://schemas.microsoft.com/office/drawing/2010/main" val="0"/>
+                        </a:ext>
+                      </a:extLst>
+                    </a:blip>
+                    <a:srcRect/>
+                    <a:stretch>
+                      <a:fillRect/>
+                    </a:stretch>
+                  </pic:blipFill>
+                  <pic:spPr bwMode="auto">
+                    <a:xfrm>
+                      <a:off x="0" y="0"/>
+                      <a:ext cx="4238625" cy="2162175"/>
+                    </a:xfrm>
+                    <a:prstGeom prst="rect">
+                      <a:avLst/>
+                    </a:prstGeom>
+                    <a:noFill/>
+                    <a:ln>
+                      <a:noFill/>
+                    </a:ln>
+                  </pic:spPr>
+                </pic:pic>
+              </a:graphicData>
+            </a:graphic>
+          </wp:inline>
+        </w:drawing>
+      </w:r>
+    </w:p>
+    <w:p/>
+    <w:p/>
+    <w:p/>
+    <w:p/>
+    <w:p/>
+    <w:p>
+      <w:r>
+        <w:lastRenderedPageBreak/>
+        <w:t>Sample Game 3:</w:t>
+      </w:r>
+      <w:r>
+        <w:t xml:space="preserve"> Prede</w:t>
+      </w:r>
+      <w:r>
+        <w:t>fined Agent Start, initial board 0</w:t>
+      </w:r>
+    </w:p>
+    <w:p>
+      <w:pPr>
+        <w:jc w:val="center"/>
+      </w:pPr>
+      <w:r>
+        <w:rPr>
+          <w:noProof/>
+        </w:rPr>
+        <w:drawing>
+          <wp:inline distT="0" distB="0" distL="0" distR="0" wp14:anchorId="5330702E" wp14:editId="0B1F8A34">
+            <wp:extent cx="3524250" cy="2009775"/>
+            <wp:effectExtent l="0" t="0" r="0" b="9525"/>
+            <wp:docPr id="8" name="Picture 8" descr="https://puu.sh/CRBHy/ecd0866bd6.png"/>
+            <wp:cNvGraphicFramePr>
+              <a:graphicFrameLocks xmlns:a="http://schemas.openxmlformats.org/drawingml/2006/main" noChangeAspect="1"/>
+            </wp:cNvGraphicFramePr>
+            <a:graphic xmlns:a="http://schemas.openxmlformats.org/drawingml/2006/main">
+              <a:graphicData uri="http://schemas.openxmlformats.org/drawingml/2006/picture">
+                <pic:pic xmlns:pic="http://schemas.openxmlformats.org/drawingml/2006/picture">
+                  <pic:nvPicPr>
+                    <pic:cNvPr id="0" name="Picture 15" descr="https://puu.sh/CRBHy/ecd0866bd6.png"/>
+                    <pic:cNvPicPr>
+                      <a:picLocks noChangeAspect="1" noChangeArrowheads="1"/>
+                    </pic:cNvPicPr>
+                  </pic:nvPicPr>
+                  <pic:blipFill>
+                    <a:blip r:embed="rId10">
+                      <a:extLst>
+                        <a:ext uri="{28A0092B-C50C-407E-A947-70E740481C1C}">
+                          <a14:useLocalDpi xmlns:a14="http://schemas.microsoft.com/office/drawing/2010/main" val="0"/>
+                        </a:ext>
+                      </a:extLst>
+                    </a:blip>
+                    <a:srcRect/>
+                    <a:stretch>
+                      <a:fillRect/>
+                    </a:stretch>
+                  </pic:blipFill>
+                  <pic:spPr bwMode="auto">
+                    <a:xfrm>
+                      <a:off x="0" y="0"/>
+                      <a:ext cx="3524250" cy="2009775"/>
+                    </a:xfrm>
+                    <a:prstGeom prst="rect">
+                      <a:avLst/>
+                    </a:prstGeom>
+                    <a:noFill/>
+                    <a:ln>
+                      <a:noFill/>
+                    </a:ln>
+                  </pic:spPr>
+                </pic:pic>
+              </a:graphicData>
+            </a:graphic>
+          </wp:inline>
+        </w:drawing>
+      </w:r>
+    </w:p>
+    <w:p>
+      <w:r>
+        <w:t xml:space="preserve">Sample Game 4: Predefined Agent Start, initial board </w:t>
+      </w:r>
+      <w:r>
+        <w:t>7</w:t>
+      </w:r>
+      <w:bookmarkStart w:id="0" w:name="_GoBack"/>
+      <w:bookmarkEnd w:id="0"/>
+    </w:p>
+    <w:p>
+      <w:pPr>
+        <w:jc w:val="center"/>
+      </w:pPr>
+      <w:r>
+        <w:rPr>
+          <w:noProof/>
+        </w:rPr>
+        <w:drawing>
+          <wp:inline distT="0" distB="0" distL="0" distR="0" wp14:anchorId="4550A8E5" wp14:editId="21632B81">
+            <wp:extent cx="3924300" cy="1943100"/>
+            <wp:effectExtent l="0" t="0" r="0" b="0"/>
+            <wp:docPr id="10" name="Picture 10" descr="https://puu.sh/CRBOz/6044008e5f.png"/>
+            <wp:cNvGraphicFramePr>
+              <a:graphicFrameLocks xmlns:a="http://schemas.openxmlformats.org/drawingml/2006/main" noChangeAspect="1"/>
+            </wp:cNvGraphicFramePr>
+            <a:graphic xmlns:a="http://schemas.openxmlformats.org/drawingml/2006/main">
+              <a:graphicData uri="http://schemas.openxmlformats.org/drawingml/2006/picture">
+                <pic:pic xmlns:pic="http://schemas.openxmlformats.org/drawingml/2006/picture">
+                  <pic:nvPicPr>
+                    <pic:cNvPr id="0" name="Picture 19" descr="https://puu.sh/CRBOz/6044008e5f.png"/>
+                    <pic:cNvPicPr>
+                      <a:picLocks noChangeAspect="1" noChangeArrowheads="1"/>
+                    </pic:cNvPicPr>
+                  </pic:nvPicPr>
+                  <pic:blipFill>
+                    <a:blip r:embed="rId11">
+                      <a:extLst>
+                        <a:ext uri="{28A0092B-C50C-407E-A947-70E740481C1C}">
+                          <a14:useLocalDpi xmlns:a14="http://schemas.microsoft.com/office/drawing/2010/main" val="0"/>
+                        </a:ext>
+                      </a:extLst>
+                    </a:blip>
+                    <a:srcRect/>
+                    <a:stretch>
+                      <a:fillRect/>
+                    </a:stretch>
+                  </pic:blipFill>
+                  <pic:spPr bwMode="auto">
+                    <a:xfrm>
+                      <a:off x="0" y="0"/>
+                      <a:ext cx="3924300" cy="1943100"/>
+                    </a:xfrm>
+                    <a:prstGeom prst="rect">
+                      <a:avLst/>
+                    </a:prstGeom>
+                    <a:noFill/>
+                    <a:ln>
+                      <a:noFill/>
+                    </a:ln>
+                  </pic:spPr>
+                </pic:pic>
+              </a:graphicData>
+            </a:graphic>
+          </wp:inline>
+        </w:drawing>
+      </w:r>
+    </w:p>
+    <w:p>
+      <w:pPr>
+        <w:jc w:val="center"/>
         <w:rPr>
           <w:sz w:val="32"/>
         </w:rPr>

</xml_diff>